<commit_message>
Document student 2 updated
</commit_message>
<xml_diff>
--- a/reports/Student#2/02 - Requirements - Student #2.docx
+++ b/reports/Student#2/02 - Requirements - Student #2.docx
@@ -127,6 +127,7 @@
               </w:rPr>
               <w:tab/>
             </w:r>
+            <w:permStart w:id="379328249" w:edGrp="everyone"/>
             <w:sdt>
               <w:sdtPr>
                 <w:rPr>
@@ -140,7 +141,6 @@
                 <w15:appearance w15:val="hidden"/>
                 <w:text/>
               </w:sdtPr>
-              <w:sdtEndPr/>
               <w:sdtContent>
                 <w:r>
                   <w:rPr>
@@ -174,6 +174,7 @@
                 </w:r>
               </w:sdtContent>
             </w:sdt>
+            <w:permEnd w:id="379328249"/>
           </w:p>
         </w:tc>
       </w:tr>
@@ -215,6 +216,7 @@
               </w:rPr>
               <w:tab/>
             </w:r>
+            <w:permStart w:id="955522721" w:edGrp="everyone"/>
             <w:sdt>
               <w:sdtPr>
                 <w:rPr>
@@ -228,7 +230,6 @@
                 <w15:appearance w15:val="hidden"/>
                 <w:text/>
               </w:sdtPr>
-              <w:sdtEndPr/>
               <w:sdtContent>
                 <w:r>
                   <w:rPr>
@@ -244,6 +245,7 @@
                 </w:r>
               </w:sdtContent>
             </w:sdt>
+            <w:permEnd w:id="955522721"/>
           </w:p>
         </w:tc>
       </w:tr>
@@ -301,6 +303,7 @@
               </w:rPr>
               <w:tab/>
             </w:r>
+            <w:permStart w:id="1490430286" w:edGrp="everyone"/>
             <w:r>
               <w:rPr>
                 <w:rFonts w:asciiTheme="majorHAnsi" w:hAnsiTheme="majorHAnsi" w:cstheme="majorBidi"/>
@@ -320,7 +323,6 @@
                 <w15:appearance w15:val="hidden"/>
                 <w:text/>
               </w:sdtPr>
-              <w:sdtEndPr/>
               <w:sdtContent>
                 <w:r>
                   <w:rPr>
@@ -337,6 +339,7 @@
               </w:sdtContent>
             </w:sdt>
           </w:p>
+          <w:permEnd w:id="1490430286"/>
           <w:p>
             <w:pPr>
               <w:pStyle w:val="Sinespaciado"/>
@@ -366,6 +369,7 @@
               </w:rPr>
               <w:tab/>
             </w:r>
+            <w:permStart w:id="1588551831" w:edGrp="everyone"/>
             <w:sdt>
               <w:sdtPr>
                 <w:rPr>
@@ -379,7 +383,6 @@
                 <w15:appearance w15:val="hidden"/>
                 <w:text/>
               </w:sdtPr>
-              <w:sdtEndPr/>
               <w:sdtContent>
                 <w:r>
                   <w:rPr>
@@ -403,6 +406,7 @@
                 </w:r>
               </w:sdtContent>
             </w:sdt>
+            <w:permEnd w:id="1588551831"/>
           </w:p>
           <w:p>
             <w:pPr>
@@ -431,6 +435,7 @@
               </w:rPr>
               <w:tab/>
             </w:r>
+            <w:permStart w:id="441854091" w:edGrp="everyone"/>
             <w:sdt>
               <w:sdtPr>
                 <w:rPr>
@@ -444,7 +449,6 @@
                 <w15:appearance w15:val="hidden"/>
                 <w:text/>
               </w:sdtPr>
-              <w:sdtEndPr/>
               <w:sdtContent>
                 <w:r>
                   <w:rPr>
@@ -472,6 +476,7 @@
                 </w:r>
               </w:sdtContent>
             </w:sdt>
+            <w:permEnd w:id="441854091"/>
           </w:p>
           <w:p>
             <w:pPr>
@@ -500,6 +505,7 @@
               </w:rPr>
               <w:tab/>
             </w:r>
+            <w:permStart w:id="16126159" w:edGrp="everyone"/>
             <w:sdt>
               <w:sdtPr>
                 <w:rPr>
@@ -513,7 +519,6 @@
                 <w15:appearance w15:val="hidden"/>
                 <w:text/>
               </w:sdtPr>
-              <w:sdtEndPr/>
               <w:sdtContent>
                 <w:r>
                   <w:rPr>
@@ -549,6 +554,7 @@
                 </w:r>
               </w:sdtContent>
             </w:sdt>
+            <w:permEnd w:id="16126159"/>
           </w:p>
         </w:tc>
       </w:tr>
@@ -596,6 +602,7 @@
               </w:rPr>
               <w:tab/>
             </w:r>
+            <w:permStart w:id="925041655" w:edGrp="everyone"/>
             <w:sdt>
               <w:sdtPr>
                 <w:rPr>
@@ -609,7 +616,6 @@
                 <w15:appearance w15:val="hidden"/>
                 <w:text/>
               </w:sdtPr>
-              <w:sdtEndPr/>
               <w:sdtContent>
                 <w:r>
                   <w:rPr>
@@ -637,6 +643,7 @@
                 </w:r>
               </w:sdtContent>
             </w:sdt>
+            <w:permEnd w:id="925041655"/>
           </w:p>
         </w:tc>
       </w:tr>
@@ -653,6 +660,7 @@
         <w:rPr>
           <w:rFonts w:cstheme="majorHAnsi"/>
         </w:rPr>
+        <w:lastRenderedPageBreak/>
         <w:t>MANDATORY</w:t>
       </w:r>
       <w:r>
@@ -822,6 +830,7 @@
         <w:t>” denotes your name/s.</w:t>
       </w:r>
     </w:p>
+    <w:permStart w:id="1733719730" w:edGrp="everyone"/>
     <w:p>
       <w:pPr>
         <w:pStyle w:val="Comment-Grader"/>
@@ -836,7 +845,6 @@
           <w15:appearance w15:val="hidden"/>
           <w:text/>
         </w:sdtPr>
-        <w:sdtEndPr/>
         <w:sdtContent>
           <w:r>
             <w:t xml:space="preserve">  </w:t>
@@ -850,7 +858,11 @@
         </w:sdtContent>
       </w:sdt>
       <w:r>
-        <w:t xml:space="preserve">    </w:t>
+        <w:t xml:space="preserve"> </w:t>
+      </w:r>
+      <w:permEnd w:id="1733719730"/>
+      <w:r>
+        <w:t xml:space="preserve">   </w:t>
       </w:r>
     </w:p>
     <w:p>
@@ -938,6 +950,7 @@
         <w:t xml:space="preserve"> </w:t>
       </w:r>
     </w:p>
+    <w:permStart w:id="15891997" w:edGrp="everyone"/>
     <w:p>
       <w:pPr>
         <w:pStyle w:val="Comment-Grader"/>
@@ -952,7 +965,6 @@
           <w15:appearance w15:val="hidden"/>
           <w:text/>
         </w:sdtPr>
-        <w:sdtEndPr/>
         <w:sdtContent>
           <w:r>
             <w:t xml:space="preserve">  </w:t>
@@ -961,10 +973,11 @@
             <w:t>X</w:t>
           </w:r>
           <w:r>
-            <w:t xml:space="preserve">   </w:t>
+            <w:t xml:space="preserve">  </w:t>
           </w:r>
         </w:sdtContent>
       </w:sdt>
+      <w:permEnd w:id="15891997"/>
       <w:r>
         <w:t xml:space="preserve">   </w:t>
       </w:r>
@@ -1044,6 +1057,7 @@
         <w:rPr>
           <w:rFonts w:cstheme="majorHAnsi"/>
         </w:rPr>
+        <w:lastRenderedPageBreak/>
         <w:t>MANDATORY</w:t>
       </w:r>
       <w:r>
@@ -1233,6 +1247,7 @@
         <w:t xml:space="preserve">. </w:t>
       </w:r>
     </w:p>
+    <w:permStart w:id="1580534963" w:edGrp="everyone"/>
     <w:p>
       <w:pPr>
         <w:pStyle w:val="Comment-Grader"/>
@@ -1247,7 +1262,6 @@
           <w15:appearance w15:val="hidden"/>
           <w:text/>
         </w:sdtPr>
-        <w:sdtEndPr/>
         <w:sdtContent>
           <w:r>
             <w:t xml:space="preserve"> </w:t>
@@ -1260,6 +1274,7 @@
           </w:r>
         </w:sdtContent>
       </w:sdt>
+      <w:permEnd w:id="1580534963"/>
       <w:r>
         <w:t xml:space="preserve">  </w:t>
       </w:r>
@@ -1487,6 +1502,7 @@
       </w:r>
       <w:bookmarkEnd w:id="0"/>
     </w:p>
+    <w:permStart w:id="1685676958" w:edGrp="everyone"/>
     <w:p>
       <w:pPr>
         <w:pStyle w:val="Comment-Grader"/>
@@ -1501,7 +1517,6 @@
           <w15:appearance w15:val="hidden"/>
           <w:text/>
         </w:sdtPr>
-        <w:sdtEndPr/>
         <w:sdtContent>
           <w:r>
             <w:t xml:space="preserve">  </w:t>
@@ -1514,6 +1529,7 @@
           </w:r>
         </w:sdtContent>
       </w:sdt>
+      <w:permEnd w:id="1685676958"/>
       <w:r>
         <w:t xml:space="preserve"> </w:t>
       </w:r>
@@ -1709,6 +1725,7 @@
       </w:r>
     </w:p>
     <w:bookmarkStart w:id="1" w:name="_Hlk157677981"/>
+    <w:permStart w:id="339812661" w:edGrp="everyone"/>
     <w:p>
       <w:pPr>
         <w:pStyle w:val="Comment-Grader"/>
@@ -1722,7 +1739,229 @@
           </w:placeholder>
           <w:text/>
         </w:sdtPr>
-        <w:sdtEndPr/>
+        <w:sdtContent>
+          <w:r>
+            <w:t xml:space="preserve"> </w:t>
+          </w:r>
+          <w:r>
+            <w:t xml:space="preserve"> X</w:t>
+          </w:r>
+          <w:r>
+            <w:t xml:space="preserve">  </w:t>
+          </w:r>
+        </w:sdtContent>
+      </w:sdt>
+      <w:permEnd w:id="339812661"/>
+      <w:r>
+        <w:t xml:space="preserve">   </w:t>
+      </w:r>
+      <w:bookmarkEnd w:id="1"/>
+    </w:p>
+    <w:p>
+      <w:pPr>
+        <w:pStyle w:val="Ttulo2"/>
+        <w:rPr>
+          <w:rFonts w:cstheme="majorHAnsi"/>
+        </w:rPr>
+      </w:pPr>
+      <w:r>
+        <w:rPr>
+          <w:rFonts w:cstheme="majorHAnsi"/>
+        </w:rPr>
+        <w:t>Functional requirements</w:t>
+      </w:r>
+    </w:p>
+    <w:p>
+      <w:pPr>
+        <w:tabs>
+          <w:tab w:val="left" w:pos="284"/>
+        </w:tabs>
+        <w:rPr>
+          <w:rFonts w:asciiTheme="majorHAnsi" w:hAnsiTheme="majorHAnsi" w:cstheme="majorHAnsi"/>
+        </w:rPr>
+      </w:pPr>
+      <w:r>
+        <w:rPr>
+          <w:rFonts w:asciiTheme="majorHAnsi" w:hAnsiTheme="majorHAnsi" w:cstheme="majorHAnsi"/>
+        </w:rPr>
+        <w:t>Intentionally blank</w:t>
+      </w:r>
+      <w:r>
+        <w:rPr>
+          <w:rFonts w:asciiTheme="majorHAnsi" w:hAnsiTheme="majorHAnsi" w:cstheme="majorHAnsi"/>
+        </w:rPr>
+        <w:t xml:space="preserve">. </w:t>
+      </w:r>
+    </w:p>
+    <w:p>
+      <w:pPr>
+        <w:pStyle w:val="Ttulo2"/>
+        <w:rPr>
+          <w:rFonts w:cstheme="majorHAnsi"/>
+        </w:rPr>
+      </w:pPr>
+      <w:r>
+        <w:rPr>
+          <w:rFonts w:cstheme="majorHAnsi"/>
+        </w:rPr>
+        <w:t>Non-functional requirements</w:t>
+      </w:r>
+    </w:p>
+    <w:p>
+      <w:pPr>
+        <w:tabs>
+          <w:tab w:val="left" w:pos="284"/>
+        </w:tabs>
+        <w:rPr>
+          <w:rFonts w:asciiTheme="majorHAnsi" w:hAnsiTheme="majorHAnsi" w:cstheme="majorHAnsi"/>
+        </w:rPr>
+      </w:pPr>
+      <w:r>
+        <w:rPr>
+          <w:rFonts w:asciiTheme="majorHAnsi" w:hAnsiTheme="majorHAnsi" w:cstheme="majorHAnsi"/>
+        </w:rPr>
+        <w:t>Intentionally blank</w:t>
+      </w:r>
+      <w:r>
+        <w:rPr>
+          <w:rFonts w:asciiTheme="majorHAnsi" w:hAnsiTheme="majorHAnsi" w:cstheme="majorHAnsi"/>
+        </w:rPr>
+        <w:t xml:space="preserve">. </w:t>
+      </w:r>
+    </w:p>
+    <w:p>
+      <w:pPr>
+        <w:pStyle w:val="Ttulo2"/>
+        <w:rPr>
+          <w:rFonts w:cstheme="majorHAnsi"/>
+        </w:rPr>
+      </w:pPr>
+      <w:r>
+        <w:rPr>
+          <w:rFonts w:cstheme="majorHAnsi"/>
+        </w:rPr>
+        <w:t>Testing requirements</w:t>
+      </w:r>
+    </w:p>
+    <w:p>
+      <w:pPr>
+        <w:pStyle w:val="Requirement-Header"/>
+      </w:pPr>
+      <w:r>
+        <w:t>Produce assorted sample data to test your application informally</w:t>
+      </w:r>
+      <w:r>
+        <w:t xml:space="preserve">. </w:t>
+      </w:r>
+      <w:r>
+        <w:t xml:space="preserve"> The data must include two </w:t>
+      </w:r>
+      <w:r>
+        <w:rPr>
+          <w:b/>
+          <w:bCs/>
+        </w:rPr>
+        <w:t>customer</w:t>
+      </w:r>
+      <w:r>
+        <w:t xml:space="preserve"> accounts with credentials “</w:t>
+      </w:r>
+      <w:r>
+        <w:rPr>
+          <w:b/>
+          <w:bCs/>
+        </w:rPr>
+        <w:t>customer1</w:t>
+      </w:r>
+      <w:r>
+        <w:t>/</w:t>
+      </w:r>
+      <w:r>
+        <w:rPr>
+          <w:b/>
+          <w:bCs/>
+        </w:rPr>
+        <w:t>customer1</w:t>
+      </w:r>
+      <w:r>
+        <w:t>” and “</w:t>
+      </w:r>
+      <w:r>
+        <w:rPr>
+          <w:b/>
+          <w:bCs/>
+        </w:rPr>
+        <w:t>customer2</w:t>
+      </w:r>
+      <w:r>
+        <w:t>/</w:t>
+      </w:r>
+      <w:r>
+        <w:rPr>
+          <w:b/>
+          <w:bCs/>
+        </w:rPr>
+        <w:t>customer2</w:t>
+      </w:r>
+      <w:r>
+        <w:t>”</w:t>
+      </w:r>
+      <w:r>
+        <w:t xml:space="preserve">. </w:t>
+      </w:r>
+      <w:r>
+        <w:t xml:space="preserve"> </w:t>
+      </w:r>
+      <w:r>
+        <w:t>Create an additional customer account with credentials “</w:t>
+      </w:r>
+      <w:r>
+        <w:rPr>
+          <w:b/>
+          <w:bCs/>
+        </w:rPr>
+        <w:t xml:space="preserve">customer3/ customer3” </w:t>
+      </w:r>
+      <w:r>
+        <w:t xml:space="preserve">that </w:t>
+      </w:r>
+      <w:r>
+        <w:t>represents</w:t>
+      </w:r>
+      <w:r>
+        <w:t xml:space="preserve"> a customer with </w:t>
+      </w:r>
+      <w:r>
+        <w:t xml:space="preserve">only </w:t>
+      </w:r>
+      <w:r>
+        <w:t>profile</w:t>
+      </w:r>
+      <w:r>
+        <w:t xml:space="preserve"> data</w:t>
+      </w:r>
+      <w:r>
+        <w:t xml:space="preserve">.  </w:t>
+      </w:r>
+      <w:r>
+        <w:t xml:space="preserve"> </w:t>
+      </w:r>
+    </w:p>
+    <w:permStart w:id="891315281" w:edGrp="everyone"/>
+    <w:p>
+      <w:pPr>
+        <w:pStyle w:val="Comment-Grader"/>
+      </w:pPr>
+      <w:sdt>
+        <w:sdtPr>
+          <w:tag w:val="Verdict"/>
+          <w:id w:val="430785147"/>
+          <w:placeholder>
+            <w:docPart w:val="216D6D29B3A944D9A43B5525B0A2DE66"/>
+          </w:placeholder>
+          <w15:appearance w15:val="hidden"/>
+          <w:text/>
+        </w:sdtPr>
         <w:sdtContent>
           <w:r>
             <w:t xml:space="preserve">  </w:t>
@@ -1735,10 +1974,7 @@
           </w:r>
         </w:sdtContent>
       </w:sdt>
-      <w:r>
-        <w:t xml:space="preserve">   </w:t>
-      </w:r>
-      <w:bookmarkEnd w:id="1"/>
+      <w:permEnd w:id="891315281"/>
     </w:p>
     <w:p>
       <w:pPr>
@@ -1751,235 +1987,24 @@
         <w:rPr>
           <w:rFonts w:cstheme="majorHAnsi"/>
         </w:rPr>
-        <w:t>Functional requirements</w:t>
-      </w:r>
-    </w:p>
-    <w:p>
-      <w:pPr>
-        <w:tabs>
-          <w:tab w:val="left" w:pos="284"/>
-        </w:tabs>
-        <w:rPr>
-          <w:rFonts w:asciiTheme="majorHAnsi" w:hAnsiTheme="majorHAnsi" w:cstheme="majorHAnsi"/>
-        </w:rPr>
-      </w:pPr>
-      <w:r>
-        <w:rPr>
-          <w:rFonts w:asciiTheme="majorHAnsi" w:hAnsiTheme="majorHAnsi" w:cstheme="majorHAnsi"/>
-        </w:rPr>
-        <w:t>Intentionally blank</w:t>
-      </w:r>
-      <w:r>
-        <w:rPr>
-          <w:rFonts w:asciiTheme="majorHAnsi" w:hAnsiTheme="majorHAnsi" w:cstheme="majorHAnsi"/>
-        </w:rPr>
-        <w:t xml:space="preserve">. </w:t>
-      </w:r>
-    </w:p>
-    <w:p>
-      <w:pPr>
-        <w:pStyle w:val="Ttulo2"/>
-        <w:rPr>
-          <w:rFonts w:cstheme="majorHAnsi"/>
-        </w:rPr>
-      </w:pPr>
-      <w:r>
-        <w:rPr>
-          <w:rFonts w:cstheme="majorHAnsi"/>
-        </w:rPr>
-        <w:t>Non-functional requirements</w:t>
-      </w:r>
-    </w:p>
-    <w:p>
-      <w:pPr>
-        <w:tabs>
-          <w:tab w:val="left" w:pos="284"/>
-        </w:tabs>
-        <w:rPr>
-          <w:rFonts w:asciiTheme="majorHAnsi" w:hAnsiTheme="majorHAnsi" w:cstheme="majorHAnsi"/>
-        </w:rPr>
-      </w:pPr>
-      <w:r>
-        <w:rPr>
-          <w:rFonts w:asciiTheme="majorHAnsi" w:hAnsiTheme="majorHAnsi" w:cstheme="majorHAnsi"/>
-        </w:rPr>
-        <w:t>Intentionally blank</w:t>
-      </w:r>
-      <w:r>
-        <w:rPr>
-          <w:rFonts w:asciiTheme="majorHAnsi" w:hAnsiTheme="majorHAnsi" w:cstheme="majorHAnsi"/>
-        </w:rPr>
-        <w:t xml:space="preserve">. </w:t>
-      </w:r>
-    </w:p>
-    <w:p>
-      <w:pPr>
-        <w:pStyle w:val="Ttulo2"/>
-        <w:rPr>
-          <w:rFonts w:cstheme="majorHAnsi"/>
-        </w:rPr>
-      </w:pPr>
-      <w:r>
-        <w:rPr>
-          <w:rFonts w:cstheme="majorHAnsi"/>
-        </w:rPr>
-        <w:t>Testing requirements</w:t>
+        <w:t>Managerial requirements</w:t>
       </w:r>
     </w:p>
     <w:p>
       <w:pPr>
         <w:pStyle w:val="Requirement-Header"/>
-      </w:pPr>
-      <w:r>
-        <w:t>Produce assorted sample data to test your application informally</w:t>
-      </w:r>
-      <w:r>
-        <w:t xml:space="preserve">. </w:t>
-      </w:r>
-      <w:r>
-        <w:t xml:space="preserve"> The data must include two </w:t>
-      </w:r>
-      <w:r>
-        <w:rPr>
-          <w:b/>
-          <w:bCs/>
-        </w:rPr>
-        <w:t>customer</w:t>
-      </w:r>
-      <w:r>
-        <w:t xml:space="preserve"> accounts with credentials “</w:t>
-      </w:r>
-      <w:r>
-        <w:rPr>
-          <w:b/>
-          <w:bCs/>
-        </w:rPr>
-        <w:t>customer1</w:t>
-      </w:r>
-      <w:r>
-        <w:t>/</w:t>
-      </w:r>
-      <w:r>
-        <w:rPr>
-          <w:b/>
-          <w:bCs/>
-        </w:rPr>
-        <w:t>customer1</w:t>
-      </w:r>
-      <w:r>
-        <w:t>” and “</w:t>
-      </w:r>
-      <w:r>
-        <w:rPr>
-          <w:b/>
-          <w:bCs/>
-        </w:rPr>
-        <w:t>customer2</w:t>
-      </w:r>
-      <w:r>
-        <w:t>/</w:t>
-      </w:r>
-      <w:r>
-        <w:rPr>
-          <w:b/>
-          <w:bCs/>
-        </w:rPr>
-        <w:t>customer2</w:t>
-      </w:r>
-      <w:r>
-        <w:t>”</w:t>
-      </w:r>
-      <w:r>
-        <w:t xml:space="preserve">. </w:t>
-      </w:r>
-      <w:r>
-        <w:t xml:space="preserve"> </w:t>
-      </w:r>
-      <w:r>
-        <w:t>Create an additional customer account with credentials “</w:t>
-      </w:r>
-      <w:r>
-        <w:rPr>
-          <w:b/>
-          <w:bCs/>
-        </w:rPr>
-        <w:t xml:space="preserve">customer3/ customer3” </w:t>
-      </w:r>
-      <w:r>
-        <w:t xml:space="preserve">that </w:t>
-      </w:r>
-      <w:r>
-        <w:t>represents</w:t>
-      </w:r>
-      <w:r>
-        <w:t xml:space="preserve"> a customer with </w:t>
-      </w:r>
-      <w:r>
-        <w:t xml:space="preserve">only </w:t>
-      </w:r>
-      <w:r>
-        <w:t>profile</w:t>
-      </w:r>
-      <w:r>
-        <w:t xml:space="preserve"> data</w:t>
+        <w:rPr>
+          <w:rFonts w:asciiTheme="majorHAnsi" w:hAnsiTheme="majorHAnsi" w:cstheme="majorBidi"/>
+        </w:rPr>
+      </w:pPr>
+      <w:r>
+        <w:t>Provide a link to your planning dashboard in GitHub to review the tasks, their current status, and your schedule</w:t>
       </w:r>
       <w:r>
         <w:t xml:space="preserve">.  </w:t>
       </w:r>
-      <w:r>
-        <w:t xml:space="preserve"> </w:t>
-      </w:r>
-    </w:p>
-    <w:p>
-      <w:pPr>
-        <w:pStyle w:val="Comment-Grader"/>
-      </w:pPr>
-      <w:sdt>
-        <w:sdtPr>
-          <w:tag w:val="Verdict"/>
-          <w:id w:val="430785147"/>
-          <w:placeholder>
-            <w:docPart w:val="216D6D29B3A944D9A43B5525B0A2DE66"/>
-          </w:placeholder>
-          <w15:appearance w15:val="hidden"/>
-          <w:text/>
-        </w:sdtPr>
-        <w:sdtEndPr/>
-        <w:sdtContent>
-          <w:r>
-            <w:t xml:space="preserve">   </w:t>
-          </w:r>
-        </w:sdtContent>
-      </w:sdt>
-    </w:p>
-    <w:p>
-      <w:pPr>
-        <w:pStyle w:val="Ttulo2"/>
-        <w:rPr>
-          <w:rFonts w:cstheme="majorHAnsi"/>
-        </w:rPr>
-      </w:pPr>
-      <w:r>
-        <w:rPr>
-          <w:rFonts w:cstheme="majorHAnsi"/>
-        </w:rPr>
-        <w:t>Managerial requirements</w:t>
-      </w:r>
-    </w:p>
-    <w:p>
-      <w:pPr>
-        <w:pStyle w:val="Requirement-Header"/>
-        <w:rPr>
-          <w:rFonts w:asciiTheme="majorHAnsi" w:hAnsiTheme="majorHAnsi" w:cstheme="majorBidi"/>
-        </w:rPr>
-      </w:pPr>
-      <w:r>
-        <w:t>Provide a link to your planning dashboard in GitHub to review the tasks, their current status, and your schedule</w:t>
-      </w:r>
-      <w:r>
-        <w:t xml:space="preserve">.  </w:t>
-      </w:r>
-    </w:p>
+    </w:p>
+    <w:permStart w:id="2088853596" w:edGrp="everyone"/>
     <w:p>
       <w:pPr>
         <w:pStyle w:val="Comment-Grader"/>
@@ -1994,19 +2019,19 @@
           <w15:appearance w15:val="hidden"/>
           <w:text/>
         </w:sdtPr>
-        <w:sdtEndPr/>
         <w:sdtContent>
           <w:r>
-            <w:t xml:space="preserve"> </w:t>
+            <w:t xml:space="preserve">  </w:t>
           </w:r>
           <w:r>
             <w:t>X</w:t>
           </w:r>
           <w:r>
-            <w:t xml:space="preserve">   </w:t>
+            <w:t xml:space="preserve">  </w:t>
           </w:r>
         </w:sdtContent>
       </w:sdt>
+      <w:permEnd w:id="2088853596"/>
       <w:r>
         <w:t xml:space="preserve">   </w:t>
       </w:r>
@@ -2039,6 +2064,7 @@
         <w:rPr>
           <w:rFonts w:cstheme="majorHAnsi"/>
         </w:rPr>
+        <w:lastRenderedPageBreak/>
         <w:t>MANDATORY</w:t>
       </w:r>
       <w:r>
@@ -2243,6 +2269,7 @@
         <w:t xml:space="preserve">. </w:t>
       </w:r>
     </w:p>
+    <w:permStart w:id="8470091" w:edGrp="everyone"/>
     <w:p>
       <w:pPr>
         <w:pStyle w:val="Comment-Grader"/>
@@ -2257,13 +2284,13 @@
           <w15:appearance w15:val="hidden"/>
           <w:text/>
         </w:sdtPr>
-        <w:sdtEndPr/>
         <w:sdtContent>
           <w:r>
             <w:t xml:space="preserve">    </w:t>
           </w:r>
         </w:sdtContent>
       </w:sdt>
+      <w:permEnd w:id="8470091"/>
       <w:r>
         <w:t xml:space="preserve">    </w:t>
       </w:r>
@@ -2379,6 +2406,7 @@
         <w:t>.</w:t>
       </w:r>
     </w:p>
+    <w:permStart w:id="66585966" w:edGrp="everyone"/>
     <w:p>
       <w:pPr>
         <w:pStyle w:val="Comment-Grader"/>
@@ -2393,13 +2421,13 @@
           <w15:appearance w15:val="hidden"/>
           <w:text/>
         </w:sdtPr>
-        <w:sdtEndPr/>
         <w:sdtContent>
           <w:r>
             <w:t xml:space="preserve">    </w:t>
           </w:r>
         </w:sdtContent>
       </w:sdt>
+      <w:permEnd w:id="66585966"/>
       <w:r>
         <w:t xml:space="preserve">    </w:t>
       </w:r>
@@ -2501,6 +2529,7 @@
         <w:t xml:space="preserve">.  </w:t>
       </w:r>
     </w:p>
+    <w:permStart w:id="160768578" w:edGrp="everyone"/>
     <w:p>
       <w:pPr>
         <w:pStyle w:val="Comment-Grader"/>
@@ -2515,13 +2544,13 @@
           <w15:appearance w15:val="hidden"/>
           <w:text/>
         </w:sdtPr>
-        <w:sdtEndPr/>
         <w:sdtContent>
           <w:r>
             <w:t xml:space="preserve">    </w:t>
           </w:r>
         </w:sdtContent>
       </w:sdt>
+      <w:permEnd w:id="160768578"/>
       <w:r>
         <w:t xml:space="preserve">   </w:t>
       </w:r>
@@ -2541,6 +2570,7 @@
         <w:rPr>
           <w:rFonts w:cstheme="majorHAnsi"/>
         </w:rPr>
+        <w:lastRenderedPageBreak/>
         <w:t>MANDATORY</w:t>
       </w:r>
       <w:r>
@@ -2584,6 +2614,7 @@
         <w:t xml:space="preserve">Create appropriate indices for your entities, if required.  </w:t>
       </w:r>
     </w:p>
+    <w:permStart w:id="1892182379" w:edGrp="everyone"/>
     <w:p>
       <w:pPr>
         <w:pStyle w:val="Comment-Grader"/>
@@ -2601,13 +2632,13 @@
           <w15:appearance w15:val="hidden"/>
           <w:text/>
         </w:sdtPr>
-        <w:sdtEndPr/>
         <w:sdtContent>
           <w:r>
             <w:t xml:space="preserve">    </w:t>
           </w:r>
         </w:sdtContent>
       </w:sdt>
+      <w:permEnd w:id="1892182379"/>
       <w:r>
         <w:t xml:space="preserve">   </w:t>
       </w:r>
@@ -2704,6 +2735,7 @@
         <w:t xml:space="preserve">. </w:t>
       </w:r>
     </w:p>
+    <w:permStart w:id="973563344" w:edGrp="everyone"/>
     <w:p>
       <w:pPr>
         <w:pStyle w:val="Comment-Grader"/>
@@ -2717,13 +2749,13 @@
           </w:placeholder>
           <w:text/>
         </w:sdtPr>
-        <w:sdtEndPr/>
         <w:sdtContent>
           <w:r>
             <w:t xml:space="preserve">    </w:t>
           </w:r>
         </w:sdtContent>
       </w:sdt>
+      <w:permEnd w:id="973563344"/>
       <w:r>
         <w:t xml:space="preserve">   </w:t>
       </w:r>
@@ -2756,6 +2788,7 @@
         <w:t xml:space="preserve">.  </w:t>
       </w:r>
     </w:p>
+    <w:permStart w:id="1596406966" w:edGrp="everyone"/>
     <w:p>
       <w:pPr>
         <w:pStyle w:val="Comment-Grader"/>
@@ -2770,13 +2803,13 @@
           <w15:appearance w15:val="hidden"/>
           <w:text/>
         </w:sdtPr>
-        <w:sdtEndPr/>
         <w:sdtContent>
           <w:r>
             <w:t xml:space="preserve">    </w:t>
           </w:r>
         </w:sdtContent>
       </w:sdt>
+      <w:permEnd w:id="1596406966"/>
       <w:r>
         <w:t xml:space="preserve">   </w:t>
       </w:r>
@@ -2792,6 +2825,7 @@
         <w:t xml:space="preserve">. </w:t>
       </w:r>
     </w:p>
+    <w:permStart w:id="966666940" w:edGrp="everyone"/>
     <w:p>
       <w:pPr>
         <w:pStyle w:val="Comment-Grader"/>
@@ -2805,13 +2839,13 @@
           </w:placeholder>
           <w:text/>
         </w:sdtPr>
-        <w:sdtEndPr/>
         <w:sdtContent>
           <w:r>
             <w:t xml:space="preserve">    </w:t>
           </w:r>
         </w:sdtContent>
       </w:sdt>
+      <w:permEnd w:id="966666940"/>
       <w:r>
         <w:t xml:space="preserve">  </w:t>
       </w:r>
@@ -2851,6 +2885,7 @@
         <w:rPr>
           <w:rFonts w:cstheme="majorHAnsi"/>
         </w:rPr>
+        <w:lastRenderedPageBreak/>
         <w:t>SUPPLEMENTARY I</w:t>
       </w:r>
       <w:r>
@@ -3101,6 +3136,7 @@
         <w:rPr>
           <w:rFonts w:cstheme="majorHAnsi"/>
         </w:rPr>
+        <w:lastRenderedPageBreak/>
         <w:t>SUPPLEMENTARY I</w:t>
       </w:r>
       <w:r>
@@ -3360,6 +3396,7 @@
         <w:t xml:space="preserve">. </w:t>
       </w:r>
     </w:p>
+    <w:permStart w:id="601818212" w:edGrp="everyone"/>
     <w:p>
       <w:pPr>
         <w:pStyle w:val="Comment-Grader"/>
@@ -3380,7 +3417,6 @@
           <w15:appearance w15:val="hidden"/>
           <w:text/>
         </w:sdtPr>
-        <w:sdtEndPr/>
         <w:sdtContent>
           <w:r>
             <w:rPr>
@@ -3390,6 +3426,7 @@
           </w:r>
         </w:sdtContent>
       </w:sdt>
+      <w:permEnd w:id="601818212"/>
       <w:r>
         <w:rPr>
           <w:lang w:val="en-US"/>
@@ -3527,6 +3564,7 @@
         <w:t xml:space="preserve"> </w:t>
       </w:r>
     </w:p>
+    <w:permStart w:id="710168241" w:edGrp="everyone"/>
     <w:p>
       <w:pPr>
         <w:pStyle w:val="Comment-Grader"/>
@@ -3541,13 +3579,13 @@
           <w15:appearance w15:val="hidden"/>
           <w:text/>
         </w:sdtPr>
-        <w:sdtEndPr/>
         <w:sdtContent>
           <w:r>
             <w:t xml:space="preserve">    </w:t>
           </w:r>
         </w:sdtContent>
       </w:sdt>
+      <w:permEnd w:id="710168241"/>
       <w:r>
         <w:t xml:space="preserve">   </w:t>
       </w:r>
@@ -3573,6 +3611,7 @@
         <w:rPr>
           <w:rFonts w:cstheme="majorHAnsi"/>
         </w:rPr>
+        <w:lastRenderedPageBreak/>
         <w:t>SUPPLEMENTARY I</w:t>
       </w:r>
       <w:r>
@@ -3681,6 +3720,7 @@
         <w:t xml:space="preserve">. </w:t>
       </w:r>
     </w:p>
+    <w:permStart w:id="612506362" w:edGrp="everyone"/>
     <w:p>
       <w:pPr>
         <w:pStyle w:val="Comment-Grader"/>
@@ -3695,13 +3735,13 @@
           <w15:appearance w15:val="hidden"/>
           <w:text/>
         </w:sdtPr>
-        <w:sdtEndPr/>
         <w:sdtContent>
           <w:r>
             <w:t xml:space="preserve">    </w:t>
           </w:r>
         </w:sdtContent>
       </w:sdt>
+      <w:permEnd w:id="612506362"/>
       <w:r>
         <w:t xml:space="preserve">   </w:t>
       </w:r>
@@ -3743,6 +3783,7 @@
         <w:t xml:space="preserve">. </w:t>
       </w:r>
     </w:p>
+    <w:permStart w:id="1231174564" w:edGrp="everyone"/>
     <w:p>
       <w:pPr>
         <w:pStyle w:val="Comment-Grader"/>
@@ -3757,13 +3798,13 @@
           <w15:appearance w15:val="hidden"/>
           <w:text/>
         </w:sdtPr>
-        <w:sdtEndPr/>
         <w:sdtContent>
           <w:r>
             <w:t xml:space="preserve">    </w:t>
           </w:r>
         </w:sdtContent>
       </w:sdt>
+      <w:permEnd w:id="1231174564"/>
       <w:r>
         <w:t xml:space="preserve">   </w:t>
       </w:r>
@@ -3823,6 +3864,7 @@
         <w:t xml:space="preserve"> (including the passengers).</w:t>
       </w:r>
     </w:p>
+    <w:permStart w:id="1374191219" w:edGrp="everyone"/>
     <w:p>
       <w:pPr>
         <w:pStyle w:val="Comment-Grader"/>
@@ -3837,13 +3879,13 @@
           <w15:appearance w15:val="hidden"/>
           <w:text/>
         </w:sdtPr>
-        <w:sdtEndPr/>
         <w:sdtContent>
           <w:r>
             <w:t xml:space="preserve">    </w:t>
           </w:r>
         </w:sdtContent>
       </w:sdt>
+      <w:permEnd w:id="1374191219"/>
       <w:r>
         <w:t xml:space="preserve">    </w:t>
       </w:r>
@@ -3887,6 +3929,7 @@
         <w:t xml:space="preserve">Show their customer dashboards. </w:t>
       </w:r>
     </w:p>
+    <w:permStart w:id="1684496906" w:edGrp="everyone"/>
     <w:p>
       <w:pPr>
         <w:pBdr>
@@ -3923,7 +3966,6 @@
           <w15:appearance w15:val="hidden"/>
           <w:text/>
         </w:sdtPr>
-        <w:sdtEndPr/>
         <w:sdtContent>
           <w:r>
             <w:rPr>
@@ -3945,6 +3987,7 @@
         </w:rPr>
         <w:t xml:space="preserve">    </w:t>
       </w:r>
+      <w:permEnd w:id="1684496906"/>
     </w:p>
     <w:p>
       <w:pPr>
@@ -4049,6 +4092,7 @@
         <w:t xml:space="preserve"> </w:t>
       </w:r>
     </w:p>
+    <w:permStart w:id="1655732591" w:edGrp="everyone"/>
     <w:p>
       <w:pPr>
         <w:pStyle w:val="Comment-Grader"/>
@@ -4062,13 +4106,13 @@
           </w:placeholder>
           <w:text/>
         </w:sdtPr>
-        <w:sdtEndPr/>
         <w:sdtContent>
           <w:r>
             <w:t xml:space="preserve">    </w:t>
           </w:r>
         </w:sdtContent>
       </w:sdt>
+      <w:permEnd w:id="1655732591"/>
       <w:r>
         <w:t xml:space="preserve">   </w:t>
       </w:r>
@@ -4101,6 +4145,7 @@
         <w:rPr>
           <w:rFonts w:cstheme="majorHAnsi"/>
         </w:rPr>
+        <w:lastRenderedPageBreak/>
         <w:t>SUPPLEMENTARY I</w:t>
       </w:r>
       <w:r>
@@ -4285,6 +4330,7 @@
         <w:t xml:space="preserve"> </w:t>
       </w:r>
     </w:p>
+    <w:permStart w:id="106053395" w:edGrp="everyone"/>
     <w:p>
       <w:pPr>
         <w:pStyle w:val="Comment-Grader"/>
@@ -4299,13 +4345,13 @@
           <w15:appearance w15:val="hidden"/>
           <w:text/>
         </w:sdtPr>
-        <w:sdtEndPr/>
         <w:sdtContent>
           <w:r>
             <w:t xml:space="preserve">    </w:t>
           </w:r>
         </w:sdtContent>
       </w:sdt>
+      <w:permEnd w:id="106053395"/>
       <w:r>
         <w:t xml:space="preserve">  </w:t>
       </w:r>
@@ -4341,6 +4387,7 @@
         <w:t xml:space="preserve">. </w:t>
       </w:r>
     </w:p>
+    <w:permStart w:id="778114813" w:edGrp="everyone"/>
     <w:p>
       <w:pPr>
         <w:pStyle w:val="Comment-Grader"/>
@@ -4355,13 +4402,13 @@
           <w15:appearance w15:val="hidden"/>
           <w:text/>
         </w:sdtPr>
-        <w:sdtEndPr/>
         <w:sdtContent>
           <w:r>
             <w:t xml:space="preserve">    </w:t>
           </w:r>
         </w:sdtContent>
       </w:sdt>
+      <w:permEnd w:id="778114813"/>
       <w:r>
         <w:t xml:space="preserve">   </w:t>
       </w:r>
@@ -4400,6 +4447,7 @@
         <w:rPr>
           <w:rFonts w:cstheme="majorHAnsi"/>
         </w:rPr>
+        <w:lastRenderedPageBreak/>
         <w:t>SUPPLEMENTARY II</w:t>
       </w:r>
       <w:r>
@@ -4581,6 +4629,7 @@
         <w:t xml:space="preserve">. </w:t>
       </w:r>
     </w:p>
+    <w:permStart w:id="1586913091" w:edGrp="everyone"/>
     <w:p>
       <w:pPr>
         <w:pStyle w:val="Comment-Grader"/>
@@ -4595,13 +4644,13 @@
           <w15:appearance w15:val="hidden"/>
           <w:text/>
         </w:sdtPr>
-        <w:sdtEndPr/>
         <w:sdtContent>
           <w:r>
             <w:t xml:space="preserve">    </w:t>
           </w:r>
         </w:sdtContent>
       </w:sdt>
+      <w:permEnd w:id="1586913091"/>
       <w:r>
         <w:t xml:space="preserve">    </w:t>
       </w:r>
@@ -4617,6 +4666,7 @@
         <w:t xml:space="preserve">. </w:t>
       </w:r>
     </w:p>
+    <w:permStart w:id="2088530734" w:edGrp="everyone"/>
     <w:p>
       <w:pPr>
         <w:pStyle w:val="Comment-Grader"/>
@@ -4631,13 +4681,13 @@
           <w15:appearance w15:val="hidden"/>
           <w:text/>
         </w:sdtPr>
-        <w:sdtEndPr/>
         <w:sdtContent>
           <w:r>
             <w:t xml:space="preserve">    </w:t>
           </w:r>
         </w:sdtContent>
       </w:sdt>
+      <w:permEnd w:id="2088530734"/>
       <w:r>
         <w:t xml:space="preserve">    </w:t>
       </w:r>
@@ -4710,6 +4760,7 @@
         <w:rPr>
           <w:rFonts w:cstheme="majorHAnsi"/>
         </w:rPr>
+        <w:lastRenderedPageBreak/>
         <w:t>SUPPLEMENTARY II</w:t>
       </w:r>
       <w:r>
@@ -4801,6 +4852,7 @@
         <w:t xml:space="preserve"> </w:t>
       </w:r>
     </w:p>
+    <w:permStart w:id="1033071327" w:edGrp="everyone"/>
     <w:p>
       <w:pPr>
         <w:pStyle w:val="Comment-Grader"/>
@@ -4821,7 +4873,6 @@
           <w15:appearance w15:val="hidden"/>
           <w:text/>
         </w:sdtPr>
-        <w:sdtEndPr/>
         <w:sdtContent>
           <w:r>
             <w:rPr>
@@ -4831,6 +4882,7 @@
           </w:r>
         </w:sdtContent>
       </w:sdt>
+      <w:permEnd w:id="1033071327"/>
       <w:r>
         <w:rPr>
           <w:lang w:val="en-US"/>
@@ -4968,6 +5020,7 @@
         <w:t xml:space="preserve">. </w:t>
       </w:r>
     </w:p>
+    <w:permStart w:id="1690990358" w:edGrp="everyone"/>
     <w:p>
       <w:pPr>
         <w:pStyle w:val="Comment-Grader"/>
@@ -4982,13 +5035,13 @@
           <w15:appearance w15:val="hidden"/>
           <w:text/>
         </w:sdtPr>
-        <w:sdtEndPr/>
         <w:sdtContent>
           <w:r>
             <w:t xml:space="preserve">    </w:t>
           </w:r>
         </w:sdtContent>
       </w:sdt>
+      <w:permEnd w:id="1690990358"/>
       <w:r>
         <w:t xml:space="preserve">   </w:t>
       </w:r>
@@ -5004,6 +5057,7 @@
         <w:t xml:space="preserve">. </w:t>
       </w:r>
     </w:p>
+    <w:permStart w:id="355165204" w:edGrp="everyone"/>
     <w:p>
       <w:pPr>
         <w:pStyle w:val="Comment-Grader"/>
@@ -5021,7 +5075,6 @@
           <w15:appearance w15:val="hidden"/>
           <w:text/>
         </w:sdtPr>
-        <w:sdtEndPr/>
         <w:sdtContent>
           <w:r>
             <w:rPr>
@@ -5031,6 +5084,7 @@
           </w:r>
         </w:sdtContent>
       </w:sdt>
+      <w:permEnd w:id="355165204"/>
       <w:r>
         <w:rPr>
           <w:lang w:val="en-US"/>
@@ -5059,6 +5113,7 @@
         <w:rPr>
           <w:rFonts w:cstheme="majorHAnsi"/>
         </w:rPr>
+        <w:lastRenderedPageBreak/>
         <w:t>SUPPLEMENTARY II</w:t>
       </w:r>
       <w:r>
@@ -5175,6 +5230,7 @@
         <w:t xml:space="preserve">. </w:t>
       </w:r>
     </w:p>
+    <w:permStart w:id="1760509187" w:edGrp="everyone"/>
     <w:p>
       <w:pPr>
         <w:pStyle w:val="Comment-Grader"/>
@@ -5188,13 +5244,13 @@
           </w:placeholder>
           <w:text/>
         </w:sdtPr>
-        <w:sdtEndPr/>
         <w:sdtContent>
           <w:r>
             <w:t xml:space="preserve">    </w:t>
           </w:r>
         </w:sdtContent>
       </w:sdt>
+      <w:permEnd w:id="1760509187"/>
       <w:r>
         <w:t xml:space="preserve">   </w:t>
       </w:r>
@@ -5244,6 +5300,7 @@
         <w:t xml:space="preserve">. </w:t>
       </w:r>
     </w:p>
+    <w:permStart w:id="223244989" w:edGrp="everyone"/>
     <w:p>
       <w:pPr>
         <w:pStyle w:val="Comment-Grader"/>
@@ -5257,13 +5314,13 @@
           </w:placeholder>
           <w:text/>
         </w:sdtPr>
-        <w:sdtEndPr/>
         <w:sdtContent>
           <w:r>
             <w:t xml:space="preserve">    </w:t>
           </w:r>
         </w:sdtContent>
       </w:sdt>
+      <w:permEnd w:id="223244989"/>
       <w:r>
         <w:t xml:space="preserve">   </w:t>
       </w:r>
@@ -5362,6 +5419,7 @@
         <w:t xml:space="preserve">. </w:t>
       </w:r>
     </w:p>
+    <w:permStart w:id="1359225216" w:edGrp="everyone"/>
     <w:p>
       <w:pPr>
         <w:pStyle w:val="Comment-Grader"/>
@@ -5376,13 +5434,13 @@
           <w15:appearance w15:val="hidden"/>
           <w:text/>
         </w:sdtPr>
-        <w:sdtEndPr/>
         <w:sdtContent>
           <w:r>
             <w:t xml:space="preserve">    </w:t>
           </w:r>
         </w:sdtContent>
       </w:sdt>
+      <w:permEnd w:id="1359225216"/>
       <w:r>
         <w:t xml:space="preserve">    </w:t>
       </w:r>
@@ -5398,6 +5456,7 @@
         <w:t xml:space="preserve">. </w:t>
       </w:r>
     </w:p>
+    <w:permStart w:id="484458533" w:edGrp="everyone"/>
     <w:p>
       <w:pPr>
         <w:pStyle w:val="Comment-Grader"/>
@@ -5411,13 +5470,13 @@
           </w:placeholder>
           <w:text/>
         </w:sdtPr>
-        <w:sdtEndPr/>
         <w:sdtContent>
           <w:r>
             <w:t xml:space="preserve">    </w:t>
           </w:r>
         </w:sdtContent>
       </w:sdt>
+      <w:permEnd w:id="484458533"/>
       <w:r>
         <w:t xml:space="preserve">   </w:t>
       </w:r>
@@ -5450,6 +5509,7 @@
         <w:rPr>
           <w:rFonts w:cstheme="majorHAnsi"/>
         </w:rPr>
+        <w:lastRenderedPageBreak/>
         <w:t>SUPPLEMENTARY II</w:t>
       </w:r>
       <w:r>
@@ -5604,6 +5664,7 @@
         <w:t xml:space="preserve">. </w:t>
       </w:r>
     </w:p>
+    <w:permStart w:id="231961501" w:edGrp="everyone"/>
     <w:p>
       <w:pPr>
         <w:pStyle w:val="Comment-Grader"/>
@@ -5618,13 +5679,13 @@
           <w15:appearance w15:val="hidden"/>
           <w:text/>
         </w:sdtPr>
-        <w:sdtEndPr/>
         <w:sdtContent>
           <w:r>
             <w:t xml:space="preserve">    </w:t>
           </w:r>
         </w:sdtContent>
       </w:sdt>
+      <w:permEnd w:id="231961501"/>
       <w:r>
         <w:t xml:space="preserve">  </w:t>
       </w:r>
@@ -5654,6 +5715,7 @@
         <w:t xml:space="preserve">. </w:t>
       </w:r>
     </w:p>
+    <w:permStart w:id="1976310351" w:edGrp="everyone"/>
     <w:p>
       <w:pPr>
         <w:pStyle w:val="Comment-Grader"/>
@@ -5667,13 +5729,13 @@
           </w:placeholder>
           <w:text/>
         </w:sdtPr>
-        <w:sdtEndPr/>
         <w:sdtContent>
           <w:r>
             <w:t xml:space="preserve">    </w:t>
           </w:r>
         </w:sdtContent>
       </w:sdt>
+      <w:permEnd w:id="1976310351"/>
       <w:r>
         <w:t xml:space="preserve">   </w:t>
       </w:r>
@@ -5689,6 +5751,7 @@
         <w:t xml:space="preserve">. </w:t>
       </w:r>
     </w:p>
+    <w:permStart w:id="923690285" w:edGrp="everyone"/>
     <w:p>
       <w:pPr>
         <w:pStyle w:val="Comment-Grader"/>
@@ -5702,13 +5765,13 @@
           </w:placeholder>
           <w:text/>
         </w:sdtPr>
-        <w:sdtEndPr/>
         <w:sdtContent>
           <w:r>
             <w:t xml:space="preserve">    </w:t>
           </w:r>
         </w:sdtContent>
       </w:sdt>
+      <w:permEnd w:id="923690285"/>
       <w:r>
         <w:t xml:space="preserve">   </w:t>
       </w:r>
@@ -9536,6 +9599,7 @@
     <w:rsid w:val="001942D6"/>
     <w:rsid w:val="002955BA"/>
     <w:rsid w:val="002B01EF"/>
+    <w:rsid w:val="002C01D1"/>
     <w:rsid w:val="002C5B10"/>
     <w:rsid w:val="00362E40"/>
     <w:rsid w:val="003936CA"/>
@@ -9544,11 +9608,16 @@
     <w:rsid w:val="004802A8"/>
     <w:rsid w:val="004A43F4"/>
     <w:rsid w:val="004B23B9"/>
+    <w:rsid w:val="004B6FCB"/>
     <w:rsid w:val="004D7778"/>
+    <w:rsid w:val="0052270E"/>
     <w:rsid w:val="0054309A"/>
     <w:rsid w:val="005650B2"/>
+    <w:rsid w:val="005E04E9"/>
+    <w:rsid w:val="006138AC"/>
     <w:rsid w:val="00635F6F"/>
     <w:rsid w:val="00665787"/>
+    <w:rsid w:val="0077180B"/>
     <w:rsid w:val="00791580"/>
     <w:rsid w:val="00794714"/>
     <w:rsid w:val="007A55FF"/>
@@ -9560,7 +9629,6 @@
     <w:rsid w:val="00953D97"/>
     <w:rsid w:val="00990B95"/>
     <w:rsid w:val="00A222AC"/>
-    <w:rsid w:val="00B56D10"/>
     <w:rsid w:val="00BB16CB"/>
     <w:rsid w:val="00BC5E95"/>
     <w:rsid w:val="00BC7967"/>
@@ -9577,11 +9645,12 @@
     <w:rsid w:val="00EA1B9C"/>
     <w:rsid w:val="00ED34A4"/>
     <w:rsid w:val="00ED3D0C"/>
-    <w:rsid w:val="00F065FF"/>
     <w:rsid w:val="00F06ED1"/>
+    <w:rsid w:val="00F173B0"/>
     <w:rsid w:val="00F30381"/>
     <w:rsid w:val="00F36204"/>
     <w:rsid w:val="00F47F00"/>
+    <w:rsid w:val="00F50196"/>
     <w:rsid w:val="00F64E54"/>
     <w:rsid w:val="00F83338"/>
     <w:rsid w:val="00FB072E"/>

</xml_diff>

<commit_message>
cambiado el documento de requisitos con la corrección
</commit_message>
<xml_diff>
--- a/reports/Student#2/02 - Requirements - Student #2.docx
+++ b/reports/Student#2/02 - Requirements - Student #2.docx
@@ -971,7 +971,15 @@
         </w:rPr>
       </w:pPr>
       <w:r>
-        <w:t>Provide a link to your planning dashboard in GitHub to review the tasks, their current status, and your schedule.</w:t>
+        <w:t xml:space="preserve">Provide a link to your planning dashboard in GitHub to review the tasks, their </w:t>
+      </w:r>
+      <w:proofErr w:type="gramStart"/>
+      <w:r>
+        <w:t>current status</w:t>
+      </w:r>
+      <w:proofErr w:type="gramEnd"/>
+      <w:r>
+        <w:t>, and your schedule.</w:t>
       </w:r>
       <w:r>
         <w:rPr>
@@ -1434,7 +1442,23 @@
         <w:t xml:space="preserve">(unique, pattern </w:t>
       </w:r>
       <w:r>
-        <w:t>"^[A-Z0-9]{6,8}$")</w:t>
+        <w:t>"^[A-Z0-</w:t>
+      </w:r>
+      <w:proofErr w:type="gramStart"/>
+      <w:r>
+        <w:t>9]{</w:t>
+      </w:r>
+      <w:proofErr w:type="gramEnd"/>
+      <w:r>
+        <w:t>6,</w:t>
+      </w:r>
+      <w:proofErr w:type="gramStart"/>
+      <w:r>
+        <w:t>8}$</w:t>
+      </w:r>
+      <w:proofErr w:type="gramEnd"/>
+      <w:r>
+        <w:t>")</w:t>
       </w:r>
       <w:r>
         <w:t>,</w:t>
@@ -1686,8 +1710,30 @@
         <w:rPr>
           <w:lang w:val="en-US"/>
         </w:rPr>
-        <w:t>^[A-Z0-9]{6,9}$</w:t>
-      </w:r>
+        <w:t>^[A-Z0-</w:t>
+      </w:r>
+      <w:proofErr w:type="gramStart"/>
+      <w:r>
+        <w:rPr>
+          <w:lang w:val="en-US"/>
+        </w:rPr>
+        <w:t>9]{</w:t>
+      </w:r>
+      <w:proofErr w:type="gramEnd"/>
+      <w:r>
+        <w:rPr>
+          <w:lang w:val="en-US"/>
+        </w:rPr>
+        <w:t>6,</w:t>
+      </w:r>
+      <w:proofErr w:type="gramStart"/>
+      <w:r>
+        <w:rPr>
+          <w:lang w:val="en-US"/>
+        </w:rPr>
+        <w:t>9}$</w:t>
+      </w:r>
+      <w:proofErr w:type="gramEnd"/>
       <w:r>
         <w:rPr>
           <w:lang w:val="en-US"/>
@@ -2028,7 +2074,15 @@
         </w:rPr>
       </w:pPr>
       <w:r>
-        <w:t>Provide a link to your planning dashboard in GitHub to review the tasks, their current status, and your schedule</w:t>
+        <w:t xml:space="preserve">Provide a link to your planning dashboard in GitHub to review the tasks, their </w:t>
+      </w:r>
+      <w:proofErr w:type="gramStart"/>
+      <w:r>
+        <w:t>current status</w:t>
+      </w:r>
+      <w:proofErr w:type="gramEnd"/>
+      <w:r>
+        <w:t>, and your schedule</w:t>
       </w:r>
       <w:r>
         <w:t xml:space="preserve">.  </w:t>
@@ -2260,7 +2314,15 @@
         <w:t>Bookings</w:t>
       </w:r>
       <w:r>
-        <w:t xml:space="preserve"> can be updated as long as they have not been published</w:t>
+        <w:t xml:space="preserve"> can be updated </w:t>
+      </w:r>
+      <w:proofErr w:type="gramStart"/>
+      <w:r>
+        <w:t>as long as</w:t>
+      </w:r>
+      <w:proofErr w:type="gramEnd"/>
+      <w:r>
+        <w:t xml:space="preserve"> they have not been published</w:t>
       </w:r>
       <w:r>
         <w:t xml:space="preserve">. </w:t>
@@ -2303,9 +2365,15 @@
     <w:p>
       <w:pPr>
         <w:pStyle w:val="Comment-Grader"/>
+        <w:rPr>
+          <w:lang w:val="es-ES"/>
+        </w:rPr>
       </w:pPr>
       <w:sdt>
         <w:sdtPr>
+          <w:rPr>
+            <w:lang w:val="es-ES"/>
+          </w:rPr>
           <w:tag w:val="Verdict"/>
           <w:id w:val="684942382"/>
           <w:placeholder>
@@ -2316,19 +2384,247 @@
         </w:sdtPr>
         <w:sdtContent>
           <w:r>
-            <w:t xml:space="preserve"> </w:t>
-          </w:r>
-          <w:r>
-            <w:t>X</w:t>
-          </w:r>
-          <w:r>
-            <w:t xml:space="preserve">   </w:t>
+            <w:rPr>
+              <w:lang w:val="es-ES"/>
+            </w:rPr>
+            <w:t xml:space="preserve">    </w:t>
           </w:r>
         </w:sdtContent>
       </w:sdt>
       <w:permEnd w:id="8470091"/>
       <w:r>
-        <w:t xml:space="preserve">    </w:t>
+        <w:rPr>
+          <w:lang w:val="es-ES"/>
+        </w:rPr>
+        <w:t xml:space="preserve"> </w:t>
+      </w:r>
+      <w:r>
+        <w:rPr>
+          <w:lang w:val="es-ES"/>
+        </w:rPr>
+        <w:t xml:space="preserve">Es posible asignar un </w:t>
+      </w:r>
+      <w:proofErr w:type="spellStart"/>
+      <w:r>
+        <w:rPr>
+          <w:lang w:val="es-ES"/>
+        </w:rPr>
+        <w:t>booking</w:t>
+      </w:r>
+      <w:proofErr w:type="spellEnd"/>
+      <w:r>
+        <w:rPr>
+          <w:lang w:val="es-ES"/>
+        </w:rPr>
+        <w:t xml:space="preserve"> a un vuelo no disponible median</w:t>
+      </w:r>
+      <w:r>
+        <w:rPr>
+          <w:lang w:val="es-ES"/>
+        </w:rPr>
+        <w:t xml:space="preserve">te POST hacking. Tras esto, al intentar visualizar dicho </w:t>
+      </w:r>
+      <w:proofErr w:type="spellStart"/>
+      <w:r>
+        <w:rPr>
+          <w:lang w:val="es-ES"/>
+        </w:rPr>
+        <w:t>booking</w:t>
+      </w:r>
+      <w:proofErr w:type="spellEnd"/>
+      <w:r>
+        <w:rPr>
+          <w:lang w:val="es-ES"/>
+        </w:rPr>
+        <w:t xml:space="preserve"> aparece un error 50</w:t>
+      </w:r>
+      <w:r>
+        <w:rPr>
+          <w:lang w:val="es-ES"/>
+        </w:rPr>
+        <w:t>0</w:t>
+      </w:r>
+      <w:r>
+        <w:rPr>
+          <w:lang w:val="es-ES"/>
+        </w:rPr>
+        <w:t>.</w:t>
+      </w:r>
+      <w:r>
+        <w:rPr>
+          <w:lang w:val="es-ES"/>
+        </w:rPr>
+        <w:t xml:space="preserve">   </w:t>
+      </w:r>
+    </w:p>
+    <w:p>
+      <w:pPr>
+        <w:pStyle w:val="Comment-Grader"/>
+        <w:rPr>
+          <w:lang w:val="es-ES"/>
+        </w:rPr>
+      </w:pPr>
+      <w:r>
+        <w:rPr>
+          <w:lang w:val="es-ES"/>
+        </w:rPr>
+        <w:t>Corrección del error:</w:t>
+      </w:r>
+    </w:p>
+    <w:p>
+      <w:pPr>
+        <w:pStyle w:val="Comment-Grader"/>
+        <w:rPr>
+          <w:lang w:val="es-ES"/>
+        </w:rPr>
+      </w:pPr>
+      <w:r>
+        <w:rPr>
+          <w:lang w:val="es-ES"/>
+        </w:rPr>
+        <w:t xml:space="preserve">Se modificó el método </w:t>
+      </w:r>
+      <w:proofErr w:type="spellStart"/>
+      <w:proofErr w:type="gramStart"/>
+      <w:r>
+        <w:rPr>
+          <w:lang w:val="es-ES"/>
+        </w:rPr>
+        <w:t>authorise</w:t>
+      </w:r>
+      <w:proofErr w:type="spellEnd"/>
+      <w:r>
+        <w:rPr>
+          <w:lang w:val="es-ES"/>
+        </w:rPr>
+        <w:t>(</w:t>
+      </w:r>
+      <w:proofErr w:type="gramEnd"/>
+      <w:r>
+        <w:rPr>
+          <w:lang w:val="es-ES"/>
+        </w:rPr>
+        <w:t xml:space="preserve">) de la clase </w:t>
+      </w:r>
+      <w:proofErr w:type="spellStart"/>
+      <w:r>
+        <w:rPr>
+          <w:lang w:val="es-ES"/>
+        </w:rPr>
+        <w:t>CustomerBookingCreateService</w:t>
+      </w:r>
+      <w:proofErr w:type="spellEnd"/>
+      <w:r>
+        <w:rPr>
+          <w:lang w:val="es-ES"/>
+        </w:rPr>
+        <w:t xml:space="preserve"> en el cual se comprueba que el </w:t>
+      </w:r>
+      <w:proofErr w:type="spellStart"/>
+      <w:r>
+        <w:rPr>
+          <w:lang w:val="es-ES"/>
+        </w:rPr>
+        <w:t>flightId</w:t>
+      </w:r>
+      <w:proofErr w:type="spellEnd"/>
+      <w:r>
+        <w:rPr>
+          <w:lang w:val="es-ES"/>
+        </w:rPr>
+        <w:t xml:space="preserve"> no sea nulo, y en el caso que</w:t>
+      </w:r>
+      <w:r>
+        <w:rPr>
+          <w:lang w:val="es-ES"/>
+        </w:rPr>
+        <w:t xml:space="preserve"> la id no sea nula, se comprueba si existe el vuelo y si está en </w:t>
+      </w:r>
+      <w:proofErr w:type="spellStart"/>
+      <w:r>
+        <w:rPr>
+          <w:lang w:val="es-ES"/>
+        </w:rPr>
+        <w:t>draftMode</w:t>
+      </w:r>
+      <w:proofErr w:type="spellEnd"/>
+      <w:r>
+        <w:rPr>
+          <w:lang w:val="es-ES"/>
+        </w:rPr>
+        <w:t xml:space="preserve"> o no</w:t>
+      </w:r>
+      <w:r>
+        <w:rPr>
+          <w:lang w:val="es-ES"/>
+        </w:rPr>
+        <w:t>.</w:t>
+      </w:r>
+      <w:r>
+        <w:rPr>
+          <w:lang w:val="es-ES"/>
+        </w:rPr>
+        <w:t xml:space="preserve"> Si tiene id nula, no existe el vuelo o está en modo borrador</w:t>
+      </w:r>
+      <w:r>
+        <w:rPr>
+          <w:lang w:val="es-ES"/>
+        </w:rPr>
+        <w:t xml:space="preserve">, se </w:t>
+      </w:r>
+      <w:r>
+        <w:rPr>
+          <w:lang w:val="es-ES"/>
+        </w:rPr>
+        <w:t xml:space="preserve">muestra </w:t>
+      </w:r>
+      <w:r>
+        <w:rPr>
+          <w:lang w:val="es-ES"/>
+        </w:rPr>
+        <w:t xml:space="preserve">un error 500 bloqueante por pantalla con Access </w:t>
+      </w:r>
+      <w:proofErr w:type="spellStart"/>
+      <w:r>
+        <w:rPr>
+          <w:lang w:val="es-ES"/>
+        </w:rPr>
+        <w:t>is</w:t>
+      </w:r>
+      <w:proofErr w:type="spellEnd"/>
+      <w:r>
+        <w:rPr>
+          <w:lang w:val="es-ES"/>
+        </w:rPr>
+        <w:t xml:space="preserve"> </w:t>
+      </w:r>
+      <w:proofErr w:type="spellStart"/>
+      <w:r>
+        <w:rPr>
+          <w:lang w:val="es-ES"/>
+        </w:rPr>
+        <w:t>not</w:t>
+      </w:r>
+      <w:proofErr w:type="spellEnd"/>
+      <w:r>
+        <w:rPr>
+          <w:lang w:val="es-ES"/>
+        </w:rPr>
+        <w:t xml:space="preserve"> </w:t>
+      </w:r>
+      <w:proofErr w:type="spellStart"/>
+      <w:r>
+        <w:rPr>
+          <w:lang w:val="es-ES"/>
+        </w:rPr>
+        <w:t>authorised</w:t>
+      </w:r>
+      <w:proofErr w:type="spellEnd"/>
+      <w:r>
+        <w:rPr>
+          <w:lang w:val="es-ES"/>
+        </w:rPr>
+        <w:t>.</w:t>
       </w:r>
     </w:p>
     <w:p>
@@ -2427,7 +2723,15 @@
         <w:t xml:space="preserve">Update a </w:t>
       </w:r>
       <w:r>
-        <w:t xml:space="preserve">passenger as long as </w:t>
+        <w:t xml:space="preserve">passenger </w:t>
+      </w:r>
+      <w:proofErr w:type="gramStart"/>
+      <w:r>
+        <w:t>as long as</w:t>
+      </w:r>
+      <w:proofErr w:type="gramEnd"/>
+      <w:r>
+        <w:t xml:space="preserve"> </w:t>
       </w:r>
       <w:r>
         <w:t>it</w:t>
@@ -2554,6 +2858,7 @@
         <w:rPr>
           <w:rFonts w:cstheme="majorHAnsi"/>
         </w:rPr>
+        <w:lastRenderedPageBreak/>
         <w:t>Managerial requirements</w:t>
       </w:r>
     </w:p>
@@ -2565,7 +2870,15 @@
         </w:rPr>
       </w:pPr>
       <w:r>
-        <w:t>Provide a link to your planning dashboard in GitHub to review the tasks, their current status, and your schedule</w:t>
+        <w:t xml:space="preserve">Provide a link to your planning dashboard in GitHub to review the tasks, their </w:t>
+      </w:r>
+      <w:proofErr w:type="gramStart"/>
+      <w:r>
+        <w:t>current status</w:t>
+      </w:r>
+      <w:proofErr w:type="gramEnd"/>
+      <w:r>
+        <w:t>, and your schedule</w:t>
       </w:r>
       <w:r>
         <w:t xml:space="preserve">.  </w:t>
@@ -2842,7 +3155,15 @@
         </w:rPr>
       </w:pPr>
       <w:r>
-        <w:t>Provide a link to your planning dashboard in GitHub to review the tasks, their current status, and your schedule</w:t>
+        <w:t xml:space="preserve">Provide a link to your planning dashboard in GitHub to review the tasks, their </w:t>
+      </w:r>
+      <w:proofErr w:type="gramStart"/>
+      <w:r>
+        <w:t>current status</w:t>
+      </w:r>
+      <w:proofErr w:type="gramEnd"/>
+      <w:r>
+        <w:t>, and your schedule</w:t>
       </w:r>
       <w:r>
         <w:t xml:space="preserve">.  </w:t>
@@ -8050,7 +8371,6 @@
   <w:style w:type="character" w:default="1" w:styleId="Fuentedeprrafopredeter">
     <w:name w:val="Default Paragraph Font"/>
     <w:uiPriority w:val="1"/>
-    <w:semiHidden/>
     <w:unhideWhenUsed/>
   </w:style>
   <w:style w:type="table" w:default="1" w:styleId="Tablanormal">
@@ -8407,6 +8727,18 @@
       <w:shd w:val="clear" w:color="auto" w:fill="E1DFDD"/>
     </w:rPr>
   </w:style>
+  <w:style w:type="character" w:styleId="Mencinsinresolver">
+    <w:name w:val="Unresolved Mention"/>
+    <w:basedOn w:val="Fuentedeprrafopredeter"/>
+    <w:uiPriority w:val="99"/>
+    <w:semiHidden/>
+    <w:unhideWhenUsed/>
+    <w:rsid w:val="00447FEA"/>
+    <w:rPr>
+      <w:color w:val="605E5C"/>
+      <w:shd w:val="clear" w:color="auto" w:fill="E1DFDD"/>
+    </w:rPr>
+  </w:style>
 </w:styles>
 </file>
 
@@ -9723,6 +10055,7 @@
     <w:rsid w:val="00061CE8"/>
     <w:rsid w:val="000656B8"/>
     <w:rsid w:val="000B4661"/>
+    <w:rsid w:val="000E591B"/>
     <w:rsid w:val="0010552B"/>
     <w:rsid w:val="001221F0"/>
     <w:rsid w:val="001942D6"/>
@@ -9740,13 +10073,18 @@
     <w:rsid w:val="004B23B9"/>
     <w:rsid w:val="004B6FCB"/>
     <w:rsid w:val="004D7778"/>
+    <w:rsid w:val="004F1642"/>
     <w:rsid w:val="0052270E"/>
     <w:rsid w:val="0054309A"/>
     <w:rsid w:val="005650B2"/>
     <w:rsid w:val="005E04E9"/>
+    <w:rsid w:val="00611A1C"/>
     <w:rsid w:val="006138AC"/>
     <w:rsid w:val="00635F6F"/>
+    <w:rsid w:val="006369A7"/>
     <w:rsid w:val="00665787"/>
+    <w:rsid w:val="006C1908"/>
+    <w:rsid w:val="00711F0D"/>
     <w:rsid w:val="007615C0"/>
     <w:rsid w:val="0077180B"/>
     <w:rsid w:val="00791580"/>
@@ -9764,6 +10102,7 @@
     <w:rsid w:val="0094602B"/>
     <w:rsid w:val="00953D97"/>
     <w:rsid w:val="00990B95"/>
+    <w:rsid w:val="009E7767"/>
     <w:rsid w:val="00A222AC"/>
     <w:rsid w:val="00A31636"/>
     <w:rsid w:val="00B53C65"/>
@@ -9795,6 +10134,7 @@
     <w:rsid w:val="00F64E54"/>
     <w:rsid w:val="00F83338"/>
     <w:rsid w:val="00FB072E"/>
+    <w:rsid w:val="00FE0933"/>
     <w:rsid w:val="00FE6BFD"/>
   </w:rsids>
   <m:mathPr>

</xml_diff>

<commit_message>
requisito 21 student 2 hecho
</commit_message>
<xml_diff>
--- a/reports/Student#2/02 - Requirements - Student #2.docx
+++ b/reports/Student#2/02 - Requirements - Student #2.docx
@@ -2314,15 +2314,7 @@
         <w:t>Bookings</w:t>
       </w:r>
       <w:r>
-        <w:t xml:space="preserve"> can be updated </w:t>
-      </w:r>
-      <w:proofErr w:type="gramStart"/>
-      <w:r>
-        <w:t>as long as</w:t>
-      </w:r>
-      <w:proofErr w:type="gramEnd"/>
-      <w:r>
-        <w:t xml:space="preserve"> they have not been published</w:t>
+        <w:t xml:space="preserve"> can be updated as long as they have not been published</w:t>
       </w:r>
       <w:r>
         <w:t xml:space="preserve">. </w:t>
@@ -2387,7 +2379,19 @@
             <w:rPr>
               <w:lang w:val="es-ES"/>
             </w:rPr>
-            <w:t xml:space="preserve">    </w:t>
+            <w:t xml:space="preserve"> </w:t>
+          </w:r>
+          <w:r>
+            <w:rPr>
+              <w:lang w:val="es-ES"/>
+            </w:rPr>
+            <w:t>X</w:t>
+          </w:r>
+          <w:r>
+            <w:rPr>
+              <w:lang w:val="es-ES"/>
+            </w:rPr>
+            <w:t xml:space="preserve">  </w:t>
           </w:r>
         </w:sdtContent>
       </w:sdt>
@@ -4525,6 +4529,9 @@
       </w:pPr>
       <w:sdt>
         <w:sdtPr>
+          <w:rPr>
+            <w:u w:val="single"/>
+          </w:rPr>
           <w:tag w:val="Verdict"/>
           <w:id w:val="-896743863"/>
           <w:placeholder>
@@ -4534,7 +4541,22 @@
         </w:sdtPr>
         <w:sdtContent>
           <w:r>
-            <w:t xml:space="preserve">    </w:t>
+            <w:rPr>
+              <w:u w:val="single"/>
+            </w:rPr>
+            <w:t xml:space="preserve">  </w:t>
+          </w:r>
+          <w:r>
+            <w:rPr>
+              <w:u w:val="single"/>
+            </w:rPr>
+            <w:t>X</w:t>
+          </w:r>
+          <w:r>
+            <w:rPr>
+              <w:u w:val="single"/>
+            </w:rPr>
+            <w:t xml:space="preserve">  </w:t>
           </w:r>
         </w:sdtContent>
       </w:sdt>
@@ -8371,6 +8393,7 @@
   <w:style w:type="character" w:default="1" w:styleId="Fuentedeprrafopredeter">
     <w:name w:val="Default Paragraph Font"/>
     <w:uiPriority w:val="1"/>
+    <w:semiHidden/>
     <w:unhideWhenUsed/>
   </w:style>
   <w:style w:type="table" w:default="1" w:styleId="Tablanormal">
@@ -10059,6 +10082,7 @@
     <w:rsid w:val="0010552B"/>
     <w:rsid w:val="001221F0"/>
     <w:rsid w:val="001942D6"/>
+    <w:rsid w:val="00201449"/>
     <w:rsid w:val="002955BA"/>
     <w:rsid w:val="002B01EF"/>
     <w:rsid w:val="002C01D1"/>
@@ -10115,6 +10139,7 @@
     <w:rsid w:val="00C807D9"/>
     <w:rsid w:val="00CD6EC0"/>
     <w:rsid w:val="00D21D3B"/>
+    <w:rsid w:val="00D3490C"/>
     <w:rsid w:val="00D72CB9"/>
     <w:rsid w:val="00D933FC"/>
     <w:rsid w:val="00DB5D10"/>

</xml_diff>